<commit_message>
Trước khi sửa product table, sửa list category, sửa list detail
</commit_message>
<xml_diff>
--- a/brands.docx
+++ b/brands.docx
@@ -10,13 +10,13 @@
       </w:tblPr>
       <w:tblGrid>
         <w:gridCol w:w="3762"/>
-        <w:gridCol w:w="2331"/>
-        <w:gridCol w:w="2923"/>
+        <w:gridCol w:w="2337"/>
+        <w:gridCol w:w="2917"/>
       </w:tblGrid>
       <w:tr>
         <w:tc>
           <w:tcPr>
-            <w:tcW w:w="3482" w:type="dxa"/>
+            <w:tcW w:w="3762" w:type="dxa"/>
           </w:tcPr>
           <w:p>
             <w:pPr>
@@ -34,7 +34,7 @@
         </w:tc>
         <w:tc>
           <w:tcPr>
-            <w:tcW w:w="2475" w:type="dxa"/>
+            <w:tcW w:w="2337" w:type="dxa"/>
           </w:tcPr>
           <w:p>
             <w:pPr>
@@ -52,7 +52,7 @@
         </w:tc>
         <w:tc>
           <w:tcPr>
-            <w:tcW w:w="3059" w:type="dxa"/>
+            <w:tcW w:w="2917" w:type="dxa"/>
           </w:tcPr>
           <w:p/>
         </w:tc>
@@ -60,7 +60,7 @@
       <w:tr>
         <w:tc>
           <w:tcPr>
-            <w:tcW w:w="3482" w:type="dxa"/>
+            <w:tcW w:w="3762" w:type="dxa"/>
           </w:tcPr>
           <w:p>
             <w:r>
@@ -111,7 +111,7 @@
         </w:tc>
         <w:tc>
           <w:tcPr>
-            <w:tcW w:w="2475" w:type="dxa"/>
+            <w:tcW w:w="2337" w:type="dxa"/>
           </w:tcPr>
           <w:p>
             <w:pPr>
@@ -130,7 +130,7 @@
         </w:tc>
         <w:tc>
           <w:tcPr>
-            <w:tcW w:w="3059" w:type="dxa"/>
+            <w:tcW w:w="2917" w:type="dxa"/>
           </w:tcPr>
           <w:p>
             <w:pPr>
@@ -171,7 +171,7 @@
       <w:tr>
         <w:tc>
           <w:tcPr>
-            <w:tcW w:w="3482" w:type="dxa"/>
+            <w:tcW w:w="3762" w:type="dxa"/>
           </w:tcPr>
           <w:p>
             <w:pPr>
@@ -189,7 +189,7 @@
         </w:tc>
         <w:tc>
           <w:tcPr>
-            <w:tcW w:w="2475" w:type="dxa"/>
+            <w:tcW w:w="2337" w:type="dxa"/>
           </w:tcPr>
           <w:p>
             <w:pPr>
@@ -207,7 +207,7 @@
         </w:tc>
         <w:tc>
           <w:tcPr>
-            <w:tcW w:w="3059" w:type="dxa"/>
+            <w:tcW w:w="2917" w:type="dxa"/>
           </w:tcPr>
           <w:p/>
         </w:tc>
@@ -215,7 +215,7 @@
       <w:tr>
         <w:tc>
           <w:tcPr>
-            <w:tcW w:w="3482" w:type="dxa"/>
+            <w:tcW w:w="3762" w:type="dxa"/>
           </w:tcPr>
           <w:p>
             <w:r>
@@ -254,7 +254,7 @@
         </w:tc>
         <w:tc>
           <w:tcPr>
-            <w:tcW w:w="2475" w:type="dxa"/>
+            <w:tcW w:w="2337" w:type="dxa"/>
           </w:tcPr>
           <w:p>
             <w:pPr>
@@ -344,7 +344,7 @@
         </w:tc>
         <w:tc>
           <w:tcPr>
-            <w:tcW w:w="3059" w:type="dxa"/>
+            <w:tcW w:w="2917" w:type="dxa"/>
           </w:tcPr>
           <w:p>
             <w:r>
@@ -362,7 +362,7 @@
       <w:tr>
         <w:tc>
           <w:tcPr>
-            <w:tcW w:w="3482" w:type="dxa"/>
+            <w:tcW w:w="3762" w:type="dxa"/>
           </w:tcPr>
           <w:p>
             <w:pPr>
@@ -382,7 +382,7 @@
         </w:tc>
         <w:tc>
           <w:tcPr>
-            <w:tcW w:w="2475" w:type="dxa"/>
+            <w:tcW w:w="2337" w:type="dxa"/>
           </w:tcPr>
           <w:p>
             <w:pPr>
@@ -407,7 +407,7 @@
         </w:tc>
         <w:tc>
           <w:tcPr>
-            <w:tcW w:w="3059" w:type="dxa"/>
+            <w:tcW w:w="2917" w:type="dxa"/>
           </w:tcPr>
           <w:p/>
         </w:tc>
@@ -415,7 +415,7 @@
       <w:tr>
         <w:tc>
           <w:tcPr>
-            <w:tcW w:w="3482" w:type="dxa"/>
+            <w:tcW w:w="3762" w:type="dxa"/>
           </w:tcPr>
           <w:p>
             <w:pPr>
@@ -572,6 +572,8 @@
               </w:rPr>
               <w:t>4Runner</w:t>
             </w:r>
+            <w:bookmarkStart w:id="0" w:name="_GoBack"/>
+            <w:bookmarkEnd w:id="0"/>
           </w:p>
           <w:p>
             <w:pPr>
@@ -1804,7 +1806,7 @@
         </w:tc>
         <w:tc>
           <w:tcPr>
-            <w:tcW w:w="2475" w:type="dxa"/>
+            <w:tcW w:w="2337" w:type="dxa"/>
           </w:tcPr>
           <w:p>
             <w:pPr>
@@ -3174,7 +3176,7 @@
         </w:tc>
         <w:tc>
           <w:tcPr>
-            <w:tcW w:w="3059" w:type="dxa"/>
+            <w:tcW w:w="2917" w:type="dxa"/>
           </w:tcPr>
           <w:p>
             <w:pPr>
@@ -3215,8 +3217,6 @@
               </w:rPr>
               <w:t>Image</w:t>
             </w:r>
-            <w:bookmarkStart w:id="0" w:name="_GoBack"/>
-            <w:bookmarkEnd w:id="0"/>
           </w:p>
           <w:p>
             <w:pPr>
@@ -3334,7 +3334,7 @@
       <w:tr>
         <w:tc>
           <w:tcPr>
-            <w:tcW w:w="3482" w:type="dxa"/>
+            <w:tcW w:w="3762" w:type="dxa"/>
           </w:tcPr>
           <w:p>
             <w:pPr>
@@ -3347,227 +3347,45 @@
                 <w:lang w:val="en-US"/>
               </w:rPr>
               <w:lastRenderedPageBreak/>
-              <w:t>Order</w:t>
+              <w:t>Customer</w:t>
             </w:r>
           </w:p>
         </w:tc>
         <w:tc>
           <w:tcPr>
-            <w:tcW w:w="2475" w:type="dxa"/>
+            <w:tcW w:w="2337" w:type="dxa"/>
           </w:tcPr>
-          <w:p/>
+          <w:p>
+            <w:pPr>
+              <w:rPr>
+                <w:lang w:val="en-US"/>
+              </w:rPr>
+            </w:pPr>
+            <w:r>
+              <w:rPr>
+                <w:lang w:val="en-US"/>
+              </w:rPr>
+              <w:t>x</w:t>
+            </w:r>
+          </w:p>
         </w:tc>
         <w:tc>
           <w:tcPr>
-            <w:tcW w:w="3059" w:type="dxa"/>
+            <w:tcW w:w="2917" w:type="dxa"/>
           </w:tcPr>
-          <w:p/>
+          <w:p>
+            <w:pPr>
+              <w:rPr>
+                <w:lang w:val="en-US"/>
+              </w:rPr>
+            </w:pPr>
+          </w:p>
         </w:tc>
       </w:tr>
       <w:tr>
         <w:tc>
           <w:tcPr>
-            <w:tcW w:w="3482" w:type="dxa"/>
-          </w:tcPr>
-          <w:p/>
-          <w:p/>
-        </w:tc>
-        <w:tc>
-          <w:tcPr>
-            <w:tcW w:w="2475" w:type="dxa"/>
-          </w:tcPr>
-          <w:p>
-            <w:pPr>
-              <w:rPr>
-                <w:lang w:val="en-US"/>
-              </w:rPr>
-            </w:pPr>
-          </w:p>
-        </w:tc>
-        <w:tc>
-          <w:tcPr>
-            <w:tcW w:w="3059" w:type="dxa"/>
-          </w:tcPr>
-          <w:p>
-            <w:pPr>
-              <w:rPr>
-                <w:lang w:val="en-US"/>
-              </w:rPr>
-            </w:pPr>
-            <w:r>
-              <w:rPr>
-                <w:lang w:val="en-US"/>
-              </w:rPr>
-              <w:t>Id</w:t>
-            </w:r>
-          </w:p>
-          <w:p>
-            <w:pPr>
-              <w:rPr>
-                <w:lang w:val="en-US"/>
-              </w:rPr>
-            </w:pPr>
-            <w:r>
-              <w:rPr>
-                <w:lang w:val="en-US"/>
-              </w:rPr>
-              <w:t>CustomerId</w:t>
-            </w:r>
-          </w:p>
-          <w:p>
-            <w:pPr>
-              <w:rPr>
-                <w:lang w:val="en-US"/>
-              </w:rPr>
-            </w:pPr>
-            <w:r>
-              <w:rPr>
-                <w:lang w:val="en-US"/>
-              </w:rPr>
-              <w:t>OrderDate</w:t>
-            </w:r>
-          </w:p>
-          <w:p>
-            <w:pPr>
-              <w:rPr>
-                <w:lang w:val="en-US"/>
-              </w:rPr>
-            </w:pPr>
-            <w:r>
-              <w:rPr>
-                <w:lang w:val="en-US"/>
-              </w:rPr>
-              <w:t>RequireDate</w:t>
-            </w:r>
-          </w:p>
-          <w:p>
-            <w:pPr>
-              <w:rPr>
-                <w:lang w:val="en-US"/>
-              </w:rPr>
-            </w:pPr>
-            <w:r>
-              <w:rPr>
-                <w:lang w:val="en-US"/>
-              </w:rPr>
-              <w:t>R</w:t>
-            </w:r>
-            <w:r>
-              <w:rPr>
-                <w:lang w:val="en-US"/>
-              </w:rPr>
-              <w:t>e</w:t>
-            </w:r>
-            <w:r>
-              <w:rPr>
-                <w:lang w:val="en-US"/>
-              </w:rPr>
-              <w:t>ceiver</w:t>
-            </w:r>
-          </w:p>
-          <w:p>
-            <w:pPr>
-              <w:rPr>
-                <w:lang w:val="en-US"/>
-              </w:rPr>
-            </w:pPr>
-            <w:r>
-              <w:rPr>
-                <w:lang w:val="en-US"/>
-              </w:rPr>
-              <w:t>Address</w:t>
-            </w:r>
-          </w:p>
-          <w:p>
-            <w:pPr>
-              <w:rPr>
-                <w:lang w:val="en-US"/>
-              </w:rPr>
-            </w:pPr>
-            <w:r>
-              <w:rPr>
-                <w:lang w:val="en-US"/>
-              </w:rPr>
-              <w:t xml:space="preserve">Description </w:t>
-            </w:r>
-          </w:p>
-          <w:p>
-            <w:pPr>
-              <w:rPr>
-                <w:b/>
-                <w:lang w:val="en-US"/>
-              </w:rPr>
-            </w:pPr>
-            <w:r>
-              <w:rPr>
-                <w:b/>
-                <w:lang w:val="en-US"/>
-              </w:rPr>
-              <w:t>Amount</w:t>
-            </w:r>
-          </w:p>
-          <w:p/>
-          <w:p/>
-          <w:p/>
-          <w:p/>
-          <w:p/>
-          <w:p/>
-        </w:tc>
-      </w:tr>
-      <w:tr>
-        <w:tc>
-          <w:tcPr>
-            <w:tcW w:w="3482" w:type="dxa"/>
-          </w:tcPr>
-          <w:p>
-            <w:pPr>
-              <w:rPr>
-                <w:lang w:val="en-US"/>
-              </w:rPr>
-            </w:pPr>
-            <w:r>
-              <w:rPr>
-                <w:lang w:val="en-US"/>
-              </w:rPr>
-              <w:t>Customer</w:t>
-            </w:r>
-          </w:p>
-        </w:tc>
-        <w:tc>
-          <w:tcPr>
-            <w:tcW w:w="2475" w:type="dxa"/>
-          </w:tcPr>
-          <w:p>
-            <w:pPr>
-              <w:rPr>
-                <w:lang w:val="en-US"/>
-              </w:rPr>
-            </w:pPr>
-            <w:r>
-              <w:rPr>
-                <w:lang w:val="en-US"/>
-              </w:rPr>
-              <w:t>x</w:t>
-            </w:r>
-          </w:p>
-        </w:tc>
-        <w:tc>
-          <w:tcPr>
-            <w:tcW w:w="3059" w:type="dxa"/>
-          </w:tcPr>
-          <w:p>
-            <w:pPr>
-              <w:rPr>
-                <w:lang w:val="en-US"/>
-              </w:rPr>
-            </w:pPr>
-          </w:p>
-        </w:tc>
-      </w:tr>
-      <w:tr>
-        <w:tc>
-          <w:tcPr>
-            <w:tcW w:w="3482" w:type="dxa"/>
+            <w:tcW w:w="3762" w:type="dxa"/>
           </w:tcPr>
           <w:p/>
           <w:p/>
@@ -3580,7 +3398,7 @@
         </w:tc>
         <w:tc>
           <w:tcPr>
-            <w:tcW w:w="2475" w:type="dxa"/>
+            <w:tcW w:w="2337" w:type="dxa"/>
           </w:tcPr>
           <w:p>
             <w:pPr>
@@ -3592,7 +3410,7 @@
         </w:tc>
         <w:tc>
           <w:tcPr>
-            <w:tcW w:w="3059" w:type="dxa"/>
+            <w:tcW w:w="2917" w:type="dxa"/>
           </w:tcPr>
           <w:p>
             <w:pPr>
@@ -3677,7 +3495,7 @@
       <w:tr>
         <w:tc>
           <w:tcPr>
-            <w:tcW w:w="3482" w:type="dxa"/>
+            <w:tcW w:w="3762" w:type="dxa"/>
           </w:tcPr>
           <w:p>
             <w:pPr>
@@ -3685,23 +3503,81 @@
                 <w:lang w:val="en-US"/>
               </w:rPr>
             </w:pPr>
-            <w:r>
-              <w:rPr>
-                <w:lang w:val="en-US"/>
-              </w:rPr>
-              <w:t>OrderDetail</w:t>
-            </w:r>
           </w:p>
         </w:tc>
         <w:tc>
           <w:tcPr>
-            <w:tcW w:w="2475" w:type="dxa"/>
+            <w:tcW w:w="2337" w:type="dxa"/>
+          </w:tcPr>
+          <w:p>
+            <w:pPr>
+              <w:rPr>
+                <w:lang w:val="en-US"/>
+              </w:rPr>
+            </w:pPr>
+          </w:p>
+        </w:tc>
+        <w:tc>
+          <w:tcPr>
+            <w:tcW w:w="2917" w:type="dxa"/>
+          </w:tcPr>
+          <w:p>
+            <w:pPr>
+              <w:rPr>
+                <w:lang w:val="en-US"/>
+              </w:rPr>
+            </w:pPr>
+          </w:p>
+        </w:tc>
+      </w:tr>
+      <w:tr>
+        <w:tc>
+          <w:tcPr>
+            <w:tcW w:w="3762" w:type="dxa"/>
           </w:tcPr>
           <w:p/>
         </w:tc>
         <w:tc>
           <w:tcPr>
-            <w:tcW w:w="3059" w:type="dxa"/>
+            <w:tcW w:w="2337" w:type="dxa"/>
+          </w:tcPr>
+          <w:p>
+            <w:pPr>
+              <w:rPr>
+                <w:lang w:val="en-US"/>
+              </w:rPr>
+            </w:pPr>
+          </w:p>
+        </w:tc>
+        <w:tc>
+          <w:tcPr>
+            <w:tcW w:w="2917" w:type="dxa"/>
+          </w:tcPr>
+          <w:p>
+            <w:pPr>
+              <w:rPr>
+                <w:lang w:val="en-US"/>
+              </w:rPr>
+            </w:pPr>
+          </w:p>
+        </w:tc>
+      </w:tr>
+      <w:tr>
+        <w:tc>
+          <w:tcPr>
+            <w:tcW w:w="3762" w:type="dxa"/>
+          </w:tcPr>
+          <w:p/>
+        </w:tc>
+        <w:tc>
+          <w:tcPr>
+            <w:tcW w:w="2337" w:type="dxa"/>
+          </w:tcPr>
+          <w:p/>
+        </w:tc>
+        <w:tc>
+          <w:tcPr>
+            <w:tcW w:w="2917" w:type="dxa"/>
           </w:tcPr>
           <w:p/>
         </w:tc>
@@ -3709,22 +3585,13 @@
       <w:tr>
         <w:tc>
           <w:tcPr>
-            <w:tcW w:w="3482" w:type="dxa"/>
+            <w:tcW w:w="3762" w:type="dxa"/>
           </w:tcPr>
-          <w:p/>
-          <w:p/>
-          <w:p/>
-          <w:p/>
-          <w:p/>
-          <w:p/>
-          <w:p/>
-          <w:p/>
-          <w:p/>
           <w:p/>
         </w:tc>
         <w:tc>
           <w:tcPr>
-            <w:tcW w:w="2475" w:type="dxa"/>
+            <w:tcW w:w="2337" w:type="dxa"/>
           </w:tcPr>
           <w:p>
             <w:pPr>
@@ -3736,7 +3603,7 @@
         </w:tc>
         <w:tc>
           <w:tcPr>
-            <w:tcW w:w="3059" w:type="dxa"/>
+            <w:tcW w:w="2917" w:type="dxa"/>
           </w:tcPr>
           <w:p>
             <w:pPr>
@@ -3744,84 +3611,13 @@
                 <w:lang w:val="en-US"/>
               </w:rPr>
             </w:pPr>
-            <w:r>
-              <w:rPr>
-                <w:lang w:val="en-US"/>
-              </w:rPr>
-              <w:t>Id</w:t>
-            </w:r>
-          </w:p>
-          <w:p>
-            <w:pPr>
-              <w:rPr>
-                <w:lang w:val="en-US"/>
-              </w:rPr>
-            </w:pPr>
-            <w:r>
-              <w:rPr>
-                <w:lang w:val="en-US"/>
-              </w:rPr>
-              <w:t>OrderId</w:t>
-            </w:r>
-          </w:p>
-          <w:p>
-            <w:pPr>
-              <w:rPr>
-                <w:lang w:val="en-US"/>
-              </w:rPr>
-            </w:pPr>
-            <w:r>
-              <w:rPr>
-                <w:lang w:val="en-US"/>
-              </w:rPr>
-              <w:t>ProductId</w:t>
-            </w:r>
-          </w:p>
-          <w:p>
-            <w:pPr>
-              <w:rPr>
-                <w:lang w:val="en-US"/>
-              </w:rPr>
-            </w:pPr>
-            <w:r>
-              <w:rPr>
-                <w:lang w:val="en-US"/>
-              </w:rPr>
-              <w:t>UnitPrice</w:t>
-            </w:r>
-          </w:p>
-          <w:p>
-            <w:pPr>
-              <w:rPr>
-                <w:lang w:val="en-US"/>
-              </w:rPr>
-            </w:pPr>
-            <w:r>
-              <w:rPr>
-                <w:lang w:val="en-US"/>
-              </w:rPr>
-              <w:t>Quantity</w:t>
-            </w:r>
-          </w:p>
-          <w:p>
-            <w:pPr>
-              <w:rPr>
-                <w:lang w:val="en-US"/>
-              </w:rPr>
-            </w:pPr>
-            <w:r>
-              <w:rPr>
-                <w:lang w:val="en-US"/>
-              </w:rPr>
-              <w:t>Discount</w:t>
-            </w:r>
           </w:p>
         </w:tc>
       </w:tr>
       <w:tr>
         <w:tc>
           <w:tcPr>
-            <w:tcW w:w="3482" w:type="dxa"/>
+            <w:tcW w:w="3762" w:type="dxa"/>
           </w:tcPr>
           <w:p/>
           <w:p/>
@@ -3835,7 +3631,7 @@
         </w:tc>
         <w:tc>
           <w:tcPr>
-            <w:tcW w:w="2475" w:type="dxa"/>
+            <w:tcW w:w="2337" w:type="dxa"/>
           </w:tcPr>
           <w:p>
             <w:pPr>
@@ -3847,7 +3643,7 @@
         </w:tc>
         <w:tc>
           <w:tcPr>
-            <w:tcW w:w="3059" w:type="dxa"/>
+            <w:tcW w:w="2917" w:type="dxa"/>
           </w:tcPr>
           <w:p>
             <w:pPr>
@@ -3861,13 +3657,13 @@
       <w:tr>
         <w:tc>
           <w:tcPr>
-            <w:tcW w:w="3482" w:type="dxa"/>
+            <w:tcW w:w="3762" w:type="dxa"/>
           </w:tcPr>
           <w:p/>
         </w:tc>
         <w:tc>
           <w:tcPr>
-            <w:tcW w:w="2475" w:type="dxa"/>
+            <w:tcW w:w="2337" w:type="dxa"/>
           </w:tcPr>
           <w:p>
             <w:pPr>
@@ -3879,7 +3675,7 @@
         </w:tc>
         <w:tc>
           <w:tcPr>
-            <w:tcW w:w="3059" w:type="dxa"/>
+            <w:tcW w:w="2917" w:type="dxa"/>
           </w:tcPr>
           <w:p>
             <w:pPr>
@@ -3893,13 +3689,13 @@
       <w:tr>
         <w:tc>
           <w:tcPr>
-            <w:tcW w:w="3482" w:type="dxa"/>
+            <w:tcW w:w="3762" w:type="dxa"/>
           </w:tcPr>
           <w:p/>
         </w:tc>
         <w:tc>
           <w:tcPr>
-            <w:tcW w:w="2475" w:type="dxa"/>
+            <w:tcW w:w="2337" w:type="dxa"/>
           </w:tcPr>
           <w:p>
             <w:pPr>
@@ -3911,7 +3707,7 @@
         </w:tc>
         <w:tc>
           <w:tcPr>
-            <w:tcW w:w="3059" w:type="dxa"/>
+            <w:tcW w:w="2917" w:type="dxa"/>
           </w:tcPr>
           <w:p>
             <w:pPr>

</xml_diff>